<commit_message>
Updated script and removed password to postgres
</commit_message>
<xml_diff>
--- a/ETL Project_USIncarceration data writeup.docx
+++ b/ETL Project_USIncarceration data writeup.docx
@@ -7,6 +7,75 @@
         <w:rPr>
           <w:b/>
           <w:bCs/>
+          <w:sz w:val="32"/>
+          <w:szCs w:val="32"/>
+        </w:rPr>
+      </w:pPr>
+      <w:r>
+        <w:rPr>
+          <w:b/>
+          <w:bCs/>
+          <w:sz w:val="32"/>
+          <w:szCs w:val="32"/>
+        </w:rPr>
+        <w:t>ETL Project – 5/26/2020</w:t>
+      </w:r>
+    </w:p>
+    <w:p>
+      <w:pPr>
+        <w:rPr>
+          <w:b/>
+          <w:bCs/>
+          <w:sz w:val="24"/>
+          <w:szCs w:val="24"/>
+        </w:rPr>
+      </w:pPr>
+      <w:r>
+        <w:rPr>
+          <w:b/>
+          <w:bCs/>
+          <w:sz w:val="24"/>
+          <w:szCs w:val="24"/>
+        </w:rPr>
+        <w:t>Fareedah Sabree Pete</w:t>
+      </w:r>
+    </w:p>
+    <w:p>
+      <w:pPr>
+        <w:rPr>
+          <w:b/>
+          <w:bCs/>
+          <w:sz w:val="24"/>
+          <w:szCs w:val="24"/>
+        </w:rPr>
+      </w:pPr>
+      <w:r>
+        <w:rPr>
+          <w:b/>
+          <w:bCs/>
+          <w:sz w:val="24"/>
+          <w:szCs w:val="24"/>
+        </w:rPr>
+        <w:t>Incarceration data in the U.S.</w:t>
+      </w:r>
+    </w:p>
+    <w:p>
+      <w:r>
+        <w:t xml:space="preserve">This project takes a look at crime and incarceration statistics by </w:t>
+      </w:r>
+      <w:r>
+        <w:t xml:space="preserve">U.S. </w:t>
+      </w:r>
+      <w:r>
+        <w:t>state.  The data takes a look at the number incarcerated from 2001-2016.  The data has a breakdown by crime commited, age (17 and below), and non-Americans by state and year.</w:t>
+      </w:r>
+    </w:p>
+    <w:p>
+      <w:pPr>
+        <w:rPr>
+          <w:b/>
+          <w:bCs/>
+          <w:color w:val="0070C0"/>
           <w:sz w:val="28"/>
           <w:szCs w:val="28"/>
         </w:rPr>
@@ -15,64 +84,9 @@
         <w:rPr>
           <w:b/>
           <w:bCs/>
+          <w:color w:val="0070C0"/>
           <w:sz w:val="28"/>
           <w:szCs w:val="28"/>
-        </w:rPr>
-        <w:t>ETL Project – 5/26/2020</w:t>
-      </w:r>
-    </w:p>
-    <w:p>
-      <w:r>
-        <w:t xml:space="preserve">This project takes a look at crime and incarceration statistics by </w:t>
-      </w:r>
-      <w:r>
-        <w:t xml:space="preserve">U.S. </w:t>
-      </w:r>
-      <w:r>
-        <w:t xml:space="preserve">state.  The data takes a look at the number incarcerated from 2001-2016.  The data has a breakdown by crime </w:t>
-      </w:r>
-      <w:proofErr w:type="spellStart"/>
-      <w:r>
-        <w:t>commited</w:t>
-      </w:r>
-      <w:proofErr w:type="spellEnd"/>
-      <w:r>
-        <w:t>, age (</w:t>
-      </w:r>
-      <w:r>
-        <w:t xml:space="preserve">17 and </w:t>
-      </w:r>
-      <w:r>
-        <w:t>below), and non-</w:t>
-      </w:r>
-      <w:r>
-        <w:t>Americans</w:t>
-      </w:r>
-      <w:r>
-        <w:t xml:space="preserve"> by state</w:t>
-      </w:r>
-      <w:r>
-        <w:t xml:space="preserve"> and year</w:t>
-      </w:r>
-      <w:r>
-        <w:t>.</w:t>
-      </w:r>
-    </w:p>
-    <w:p>
-      <w:pPr>
-        <w:rPr>
-          <w:b/>
-          <w:bCs/>
-          <w:sz w:val="24"/>
-          <w:szCs w:val="24"/>
-        </w:rPr>
-      </w:pPr>
-      <w:r>
-        <w:rPr>
-          <w:b/>
-          <w:bCs/>
-          <w:sz w:val="24"/>
-          <w:szCs w:val="24"/>
         </w:rPr>
         <w:t>Extract</w:t>
       </w:r>
@@ -241,16 +255,18 @@
         <w:rPr>
           <w:b/>
           <w:bCs/>
-          <w:sz w:val="24"/>
-          <w:szCs w:val="24"/>
-        </w:rPr>
-      </w:pPr>
-      <w:r>
-        <w:rPr>
-          <w:b/>
-          <w:bCs/>
-          <w:sz w:val="24"/>
-          <w:szCs w:val="24"/>
+          <w:color w:val="0070C0"/>
+          <w:sz w:val="28"/>
+          <w:szCs w:val="28"/>
+        </w:rPr>
+      </w:pPr>
+      <w:r>
+        <w:rPr>
+          <w:b/>
+          <w:bCs/>
+          <w:color w:val="0070C0"/>
+          <w:sz w:val="28"/>
+          <w:szCs w:val="28"/>
         </w:rPr>
         <w:t>Transform</w:t>
       </w:r>
@@ -281,19 +297,22 @@
     </w:p>
     <w:p>
       <w:pPr>
-        <w:rPr>
-          <w:b/>
-          <w:bCs/>
-        </w:rPr>
-      </w:pPr>
-      <w:r>
-        <w:rPr>
-          <w:b/>
-          <w:bCs/>
-        </w:rPr>
-        <w:t>Cleaned the data</w:t>
-      </w:r>
-    </w:p>
+        <w:ind w:firstLine="360"/>
+        <w:rPr>
+          <w:b/>
+          <w:bCs/>
+        </w:rPr>
+      </w:pPr>
+      <w:bookmarkStart w:id="1" w:name="_Hlk41431152"/>
+      <w:r>
+        <w:rPr>
+          <w:b/>
+          <w:bCs/>
+        </w:rPr>
+        <w:t>Steps to Clean the data</w:t>
+      </w:r>
+    </w:p>
+    <w:bookmarkEnd w:id="1"/>
     <w:p>
       <w:pPr>
         <w:pStyle w:val="ListParagraph"/>
@@ -303,15 +322,10 @@
         </w:numPr>
       </w:pPr>
       <w:r>
-        <w:t xml:space="preserve">Updated the </w:t>
-      </w:r>
-      <w:proofErr w:type="spellStart"/>
-      <w:r>
-        <w:t>dataframe</w:t>
-      </w:r>
-      <w:proofErr w:type="spellEnd"/>
-      <w:r>
-        <w:t xml:space="preserve"> to only include columns that I wanted to include</w:t>
+        <w:t xml:space="preserve">Updated the dataframe to only include columns that </w:t>
+      </w:r>
+      <w:r>
+        <w:t>were needed.</w:t>
       </w:r>
     </w:p>
     <w:p>
@@ -323,7 +337,25 @@
         </w:numPr>
       </w:pPr>
       <w:r>
-        <w:t>Renamed column, jurisdiction, to match the spelling in the other tables in order to join the tables if needed.</w:t>
+        <w:t xml:space="preserve">Renamed column, </w:t>
+      </w:r>
+      <w:r>
+        <w:t>‘</w:t>
+      </w:r>
+      <w:r>
+        <w:t>jurisdiction</w:t>
+      </w:r>
+      <w:r>
+        <w:t>’ to “Jurisdiction”</w:t>
+      </w:r>
+      <w:r>
+        <w:t>, to match the spelling in the other</w:t>
+      </w:r>
+      <w:r>
+        <w:t xml:space="preserve"> 2</w:t>
+      </w:r>
+      <w:r>
+        <w:t xml:space="preserve"> tables in order to join the tables if needed.</w:t>
       </w:r>
     </w:p>
     <w:p>
@@ -389,8 +421,39 @@
       </w:r>
     </w:p>
     <w:p>
-      <w:r>
-        <w:t>This data set required a little more cleaning as it was data directly from the BJS site with minimal changes</w:t>
+      <w:pPr>
+        <w:ind w:firstLine="360"/>
+        <w:rPr>
+          <w:b/>
+          <w:bCs/>
+        </w:rPr>
+      </w:pPr>
+      <w:r>
+        <w:rPr>
+          <w:b/>
+          <w:bCs/>
+        </w:rPr>
+        <w:t>Steps to Clean the data</w:t>
+      </w:r>
+    </w:p>
+    <w:p>
+      <w:pPr>
+        <w:ind w:left="360"/>
+      </w:pPr>
+      <w:r>
+        <w:t xml:space="preserve">This data set required a little more cleaning as it was data directly from the BJS site </w:t>
+      </w:r>
+      <w:r>
+        <w:t xml:space="preserve">with </w:t>
+      </w:r>
+      <w:r>
+        <w:t>minimal</w:t>
+      </w:r>
+      <w:r>
+        <w:t xml:space="preserve"> changes</w:t>
+      </w:r>
+      <w:r>
+        <w:t>.</w:t>
       </w:r>
     </w:p>
     <w:p>
@@ -418,15 +481,25 @@
         <w:t xml:space="preserve"> function</w:t>
       </w:r>
       <w:r>
-        <w:t xml:space="preserve"> to make it long with fewer columns.  Three columns were created </w:t>
-      </w:r>
-      <w:proofErr w:type="spellStart"/>
-      <w:r>
-        <w:t>Jurisdiciton</w:t>
-      </w:r>
-      <w:proofErr w:type="spellEnd"/>
-      <w:r>
-        <w:t xml:space="preserve">, year, and lessthan_18_count.  </w:t>
+        <w:t xml:space="preserve"> to make it long with fewer columns.</w:t>
+      </w:r>
+      <w:r>
+        <w:t xml:space="preserve">  I thought that this would be a better way to display the data where users would know what was being captured.</w:t>
+      </w:r>
+      <w:r>
+        <w:t xml:space="preserve">  </w:t>
+      </w:r>
+      <w:r>
+        <w:t xml:space="preserve">  The table went from 18 columns to t</w:t>
+      </w:r>
+      <w:r>
+        <w:t>hree column</w:t>
+      </w:r>
+      <w:r>
+        <w:t xml:space="preserve">: </w:t>
+      </w:r>
+      <w:r>
+        <w:t xml:space="preserve">Jurisdiciton, year, and lessthan_18_count.  </w:t>
       </w:r>
     </w:p>
     <w:p>
@@ -468,7 +541,20 @@
         </w:numPr>
       </w:pPr>
       <w:r>
-        <w:t>Renamed the indexes for the Jurisdictions.  Some values had extra characters that I needed to remove</w:t>
+        <w:lastRenderedPageBreak/>
+        <w:t>Renamed the index</w:t>
+      </w:r>
+      <w:r>
+        <w:t xml:space="preserve"> values </w:t>
+      </w:r>
+      <w:r>
+        <w:t xml:space="preserve">for the Jurisdictions.  Some values had extra characters that </w:t>
+      </w:r>
+      <w:r>
+        <w:t xml:space="preserve">needed removal in order to join the tables. Example </w:t>
+      </w:r>
+      <w:r>
+        <w:t>ALASKA/B</w:t>
       </w:r>
     </w:p>
     <w:p>
@@ -480,8 +566,38 @@
         </w:numPr>
       </w:pPr>
       <w:r>
-        <w:t>Removed extraneous columns like the ‘US Total’ and ‘State’ as these could be derived by doing a count of the records in the table.  These were in most cases duplicate values in the table.</w:t>
-      </w:r>
+        <w:t xml:space="preserve">Removed extraneous columns like the ‘US Total’ and ‘State’ as these could be derived by doing a count of the records in the table.  </w:t>
+      </w:r>
+    </w:p>
+    <w:p>
+      <w:pPr>
+        <w:pStyle w:val="ListParagraph"/>
+        <w:numPr>
+          <w:ilvl w:val="0"/>
+          <w:numId w:val="2"/>
+        </w:numPr>
+      </w:pPr>
+      <w:r>
+        <w:t xml:space="preserve">Removed special characters in the </w:t>
+      </w:r>
+      <w:r>
+        <w:t>lessthan_18_count</w:t>
+      </w:r>
+      <w:r>
+        <w:t xml:space="preserve"> </w:t>
+      </w:r>
+      <w:r>
+        <w:t>column.  I replaced these with null values as the special characters represented that data was not provided.  I wanted to distinguish this from a zero count.</w:t>
+      </w:r>
+    </w:p>
+    <w:p>
+      <w:pPr>
+        <w:pStyle w:val="ListParagraph"/>
+        <w:numPr>
+          <w:ilvl w:val="0"/>
+          <w:numId w:val="2"/>
+        </w:numPr>
+      </w:pPr>
     </w:p>
     <w:p>
       <w:pPr>
@@ -530,29 +646,38 @@
           <w:b/>
           <w:bCs/>
         </w:rPr>
-        <w:t>Non-citizen data</w:t>
-      </w:r>
-      <w:r>
-        <w:rPr>
-          <w:b/>
-          <w:bCs/>
-        </w:rPr>
-        <w:t xml:space="preserve"> set</w:t>
-      </w:r>
-    </w:p>
-    <w:p>
-      <w:r>
-        <w:lastRenderedPageBreak/>
+        <w:t>Non-citizen data set</w:t>
+      </w:r>
+    </w:p>
+    <w:p>
+      <w:pPr>
+        <w:ind w:firstLine="720"/>
+        <w:rPr>
+          <w:b/>
+          <w:bCs/>
+        </w:rPr>
+      </w:pPr>
+      <w:r>
+        <w:rPr>
+          <w:b/>
+          <w:bCs/>
+        </w:rPr>
+        <w:t>Steps to Clean the data</w:t>
+      </w:r>
+    </w:p>
+    <w:p>
+      <w:pPr>
+        <w:ind w:left="720"/>
+      </w:pPr>
+      <w:r>
         <w:t xml:space="preserve">This data </w:t>
       </w:r>
-      <w:proofErr w:type="gramStart"/>
       <w:r>
         <w:t xml:space="preserve">set </w:t>
       </w:r>
       <w:r>
-        <w:t xml:space="preserve"> was</w:t>
-      </w:r>
-      <w:proofErr w:type="gramEnd"/>
+        <w:t>was</w:t>
+      </w:r>
       <w:r>
         <w:t xml:space="preserve"> similar to the </w:t>
       </w:r>
@@ -561,13 +686,29 @@
           <w:b/>
           <w:bCs/>
         </w:rPr>
-        <w:t>Less than 18 data set</w:t>
+        <w:t xml:space="preserve">Less than 18 data </w:t>
+      </w:r>
+      <w:r>
+        <w:rPr>
+          <w:b/>
+          <w:bCs/>
+        </w:rPr>
+        <w:t>set</w:t>
       </w:r>
       <w:r>
         <w:t xml:space="preserve"> </w:t>
       </w:r>
       <w:r>
-        <w:t xml:space="preserve"> and required the same type of cleaning as this d</w:t>
+        <w:t>and</w:t>
+      </w:r>
+      <w:r>
+        <w:t xml:space="preserve"> required the same type of cleaning as </w:t>
+      </w:r>
+      <w:r>
+        <w:t xml:space="preserve">  </w:t>
+      </w:r>
+      <w:r>
+        <w:t>this d</w:t>
       </w:r>
       <w:r>
         <w:t xml:space="preserve">ata </w:t>
@@ -588,7 +729,13 @@
         </w:numPr>
       </w:pPr>
       <w:r>
-        <w:t>This table was a wide table with ‘Year’ as the columns.  Update the table</w:t>
+        <w:t>This table was a wide table with ‘Year’ as the columns.  Update</w:t>
+      </w:r>
+      <w:r>
+        <w:t>d</w:t>
+      </w:r>
+      <w:r>
+        <w:t xml:space="preserve"> the table</w:t>
       </w:r>
       <w:r>
         <w:t xml:space="preserve"> using the </w:t>
@@ -604,17 +751,107 @@
         <w:t xml:space="preserve"> function</w:t>
       </w:r>
       <w:r>
-        <w:t xml:space="preserve"> to make it long with fewer columns.  Three columns were created </w:t>
-      </w:r>
-      <w:proofErr w:type="spellStart"/>
-      <w:r>
-        <w:t>Jurisdiciton</w:t>
-      </w:r>
-      <w:proofErr w:type="spellEnd"/>
-      <w:r>
-        <w:t xml:space="preserve">, year, and </w:t>
-      </w:r>
-      <w:proofErr w:type="spellStart"/>
+        <w:t xml:space="preserve"> to make it long with fewer columns.  Three columns were created Jurisdiciton, year, and </w:t>
+      </w:r>
+      <w:r>
+        <w:t>noncitizen_count</w:t>
+      </w:r>
+      <w:r>
+        <w:t xml:space="preserve">.  </w:t>
+      </w:r>
+    </w:p>
+    <w:p>
+      <w:pPr>
+        <w:pStyle w:val="ListParagraph"/>
+        <w:numPr>
+          <w:ilvl w:val="0"/>
+          <w:numId w:val="2"/>
+        </w:numPr>
+      </w:pPr>
+      <w:r>
+        <w:t>I renamed one column, 2016/a, to remove the special characters.</w:t>
+      </w:r>
+    </w:p>
+    <w:p>
+      <w:pPr>
+        <w:pStyle w:val="ListParagraph"/>
+        <w:numPr>
+          <w:ilvl w:val="0"/>
+          <w:numId w:val="2"/>
+        </w:numPr>
+      </w:pPr>
+      <w:r>
+        <w:t xml:space="preserve">Converted all the Jurisdiction values to Upper Case to match the </w:t>
+      </w:r>
+      <w:r>
+        <w:t>Crime and Incarceration in the United States</w:t>
+      </w:r>
+      <w:r>
+        <w:t xml:space="preserve"> file.</w:t>
+      </w:r>
+    </w:p>
+    <w:p>
+      <w:pPr>
+        <w:pStyle w:val="ListParagraph"/>
+        <w:numPr>
+          <w:ilvl w:val="0"/>
+          <w:numId w:val="2"/>
+        </w:numPr>
+      </w:pPr>
+      <w:r>
+        <w:t>Set Jurisdiction as the index on the table.</w:t>
+      </w:r>
+    </w:p>
+    <w:p>
+      <w:pPr>
+        <w:pStyle w:val="ListParagraph"/>
+        <w:numPr>
+          <w:ilvl w:val="0"/>
+          <w:numId w:val="2"/>
+        </w:numPr>
+      </w:pPr>
+      <w:r>
+        <w:t xml:space="preserve">Renamed the index values for the Jurisdictions.  Some values had extra characters </w:t>
+      </w:r>
+      <w:r>
+        <w:t>that needed</w:t>
+      </w:r>
+      <w:r>
+        <w:t xml:space="preserve"> to </w:t>
+      </w:r>
+      <w:r>
+        <w:t>be removed.</w:t>
+      </w:r>
+    </w:p>
+    <w:p>
+      <w:pPr>
+        <w:pStyle w:val="ListParagraph"/>
+        <w:numPr>
+          <w:ilvl w:val="0"/>
+          <w:numId w:val="2"/>
+        </w:numPr>
+      </w:pPr>
+      <w:r>
+        <w:t xml:space="preserve">Removed extraneous columns like the ‘US Total’ and ‘State’ as these could be derived by doing a count of the records in the table.  </w:t>
+      </w:r>
+    </w:p>
+    <w:p>
+      <w:pPr>
+        <w:pStyle w:val="ListParagraph"/>
+      </w:pPr>
+    </w:p>
+    <w:p>
+      <w:pPr>
+        <w:pStyle w:val="ListParagraph"/>
+        <w:numPr>
+          <w:ilvl w:val="0"/>
+          <w:numId w:val="2"/>
+        </w:numPr>
+      </w:pPr>
+      <w:bookmarkStart w:id="2" w:name="_Hlk41431295"/>
+      <w:r>
+        <w:t xml:space="preserve">Removed special characters in the </w:t>
+      </w:r>
       <w:r>
         <w:rPr>
           <w:rFonts w:ascii="Helvetica" w:hAnsi="Helvetica" w:cs="Helvetica"/>
@@ -625,81 +862,50 @@
         </w:rPr>
         <w:t>noncitizen_count</w:t>
       </w:r>
-      <w:proofErr w:type="spellEnd"/>
-      <w:r>
-        <w:t xml:space="preserve">.  </w:t>
-      </w:r>
-    </w:p>
-    <w:p>
-      <w:pPr>
-        <w:pStyle w:val="ListParagraph"/>
-        <w:numPr>
-          <w:ilvl w:val="0"/>
-          <w:numId w:val="2"/>
-        </w:numPr>
-      </w:pPr>
-      <w:r>
-        <w:t>I renamed one column, 2016/a, to remove the special characters.</w:t>
-      </w:r>
-    </w:p>
-    <w:p>
-      <w:pPr>
-        <w:pStyle w:val="ListParagraph"/>
-        <w:numPr>
-          <w:ilvl w:val="0"/>
-          <w:numId w:val="2"/>
-        </w:numPr>
-      </w:pPr>
-      <w:r>
-        <w:t xml:space="preserve">Converted all the Jurisdiction values to Upper Case to match the </w:t>
-      </w:r>
-      <w:r>
-        <w:t>Crime and Incarceration in the United States</w:t>
-      </w:r>
-      <w:r>
-        <w:t xml:space="preserve"> file.</w:t>
-      </w:r>
-    </w:p>
-    <w:p>
-      <w:pPr>
-        <w:pStyle w:val="ListParagraph"/>
-        <w:numPr>
-          <w:ilvl w:val="0"/>
-          <w:numId w:val="2"/>
-        </w:numPr>
-      </w:pPr>
-      <w:r>
-        <w:t>Set Jurisdiction as the index on the table.</w:t>
-      </w:r>
-    </w:p>
-    <w:p>
-      <w:pPr>
-        <w:pStyle w:val="ListParagraph"/>
-        <w:numPr>
-          <w:ilvl w:val="0"/>
-          <w:numId w:val="2"/>
-        </w:numPr>
-      </w:pPr>
-      <w:r>
-        <w:t>Renamed the index</w:t>
-      </w:r>
-      <w:r>
-        <w:t xml:space="preserve"> values</w:t>
-      </w:r>
-      <w:r>
-        <w:t xml:space="preserve"> for the Jurisdictions.  Some values had extra characters that I needed to remove</w:t>
-      </w:r>
-    </w:p>
-    <w:p>
-      <w:pPr>
-        <w:pStyle w:val="ListParagraph"/>
-        <w:numPr>
-          <w:ilvl w:val="0"/>
-          <w:numId w:val="2"/>
-        </w:numPr>
-      </w:pPr>
-      <w:r>
-        <w:t>Removed extraneous columns like the ‘US Total’ and ‘State’ as these could be derived by doing a count of the records in the table.  These were in most cases duplicate values in the table</w:t>
+      <w:r>
+        <w:t xml:space="preserve"> column.  I replaced these with null values as the special characters represented that data was not provided.  I wanted to distinguish this from a zero count.</w:t>
+      </w:r>
+    </w:p>
+    <w:bookmarkEnd w:id="2"/>
+    <w:p>
+      <w:pPr>
+        <w:rPr>
+          <w:b/>
+          <w:bCs/>
+        </w:rPr>
+      </w:pPr>
+    </w:p>
+    <w:p>
+      <w:pPr>
+        <w:rPr>
+          <w:b/>
+          <w:bCs/>
+          <w:color w:val="0070C0"/>
+          <w:sz w:val="28"/>
+          <w:szCs w:val="28"/>
+        </w:rPr>
+      </w:pPr>
+      <w:r>
+        <w:rPr>
+          <w:b/>
+          <w:bCs/>
+          <w:color w:val="0070C0"/>
+          <w:sz w:val="28"/>
+          <w:szCs w:val="28"/>
+        </w:rPr>
+        <w:t>Load</w:t>
+      </w:r>
+    </w:p>
+    <w:p>
+      <w:pPr>
+        <w:pStyle w:val="ListParagraph"/>
+        <w:numPr>
+          <w:ilvl w:val="0"/>
+          <w:numId w:val="3"/>
+        </w:numPr>
+      </w:pPr>
+      <w:r>
+        <w:t>Created relational database in Postgresql called us_incarceration_db</w:t>
       </w:r>
       <w:r>
         <w:t>.</w:t>
@@ -708,93 +914,25 @@
     <w:p>
       <w:pPr>
         <w:pStyle w:val="ListParagraph"/>
-      </w:pPr>
-    </w:p>
-    <w:p>
-      <w:pPr>
-        <w:pStyle w:val="ListParagraph"/>
-        <w:numPr>
-          <w:ilvl w:val="0"/>
-          <w:numId w:val="2"/>
-        </w:numPr>
-      </w:pPr>
-      <w:r>
-        <w:t xml:space="preserve">Removed special characters in the </w:t>
-      </w:r>
-      <w:proofErr w:type="spellStart"/>
-      <w:r>
-        <w:rPr>
-          <w:rFonts w:ascii="Helvetica" w:hAnsi="Helvetica" w:cs="Helvetica"/>
-          <w:color w:val="000000"/>
-          <w:sz w:val="18"/>
-          <w:szCs w:val="18"/>
-          <w:shd w:val="clear" w:color="auto" w:fill="FFFFFF"/>
-        </w:rPr>
-        <w:t>noncitizen_count</w:t>
-      </w:r>
-      <w:proofErr w:type="spellEnd"/>
-      <w:r>
-        <w:t xml:space="preserve"> column.  I replaced these with null values as the special characters represented that data was not provided.  I wanted to distinguish this from a zero count.</w:t>
-      </w:r>
-    </w:p>
-    <w:p>
-      <w:pPr>
-        <w:rPr>
-          <w:b/>
-          <w:bCs/>
-        </w:rPr>
-      </w:pPr>
-    </w:p>
-    <w:p>
-      <w:pPr>
-        <w:rPr>
-          <w:b/>
-          <w:bCs/>
-        </w:rPr>
-      </w:pPr>
-      <w:r>
-        <w:rPr>
-          <w:b/>
-          <w:bCs/>
-        </w:rPr>
-        <w:t>Load</w:t>
-      </w:r>
-    </w:p>
-    <w:p>
-      <w:pPr>
-        <w:pStyle w:val="ListParagraph"/>
         <w:numPr>
           <w:ilvl w:val="0"/>
           <w:numId w:val="3"/>
         </w:numPr>
       </w:pPr>
       <w:r>
-        <w:t xml:space="preserve">Created relational database in </w:t>
-      </w:r>
-      <w:proofErr w:type="spellStart"/>
-      <w:r>
-        <w:t>Postgressql</w:t>
-      </w:r>
-      <w:proofErr w:type="spellEnd"/>
-      <w:r>
-        <w:t xml:space="preserve"> called </w:t>
-      </w:r>
-      <w:proofErr w:type="spellStart"/>
-      <w:r>
-        <w:t>us_incarceration_db</w:t>
-      </w:r>
-      <w:proofErr w:type="spellEnd"/>
-      <w:r>
-        <w:t>.</w:t>
-      </w:r>
-    </w:p>
-    <w:p>
-      <w:pPr>
-        <w:rPr>
-          <w:b/>
-          <w:bCs/>
-        </w:rPr>
-      </w:pPr>
+        <w:t xml:space="preserve">Leveraged the </w:t>
+      </w:r>
+      <w:hyperlink r:id="rId7" w:history="1">
+        <w:r>
+          <w:rPr>
+            <w:rStyle w:val="Hyperlink"/>
+          </w:rPr>
+          <w:t>https://www.quickdatabasediagrams.com/</w:t>
+        </w:r>
+      </w:hyperlink>
+      <w:r>
+        <w:t xml:space="preserve"> site to create data models and exported the scripts to “CREATE TABLE” in Postgresql</w:t>
+      </w:r>
     </w:p>
     <w:p>
       <w:pPr>
@@ -809,9 +947,9 @@
         </w:rPr>
         <w:lastRenderedPageBreak/>
         <w:drawing>
-          <wp:inline distT="0" distB="0" distL="0" distR="0" wp14:anchorId="2170B6CF" wp14:editId="7C21DCF7">
-            <wp:extent cx="5829300" cy="5000625"/>
-            <wp:effectExtent l="0" t="0" r="0" b="9525"/>
+          <wp:inline distT="0" distB="0" distL="0" distR="0" wp14:anchorId="2B22DDCD" wp14:editId="37BDB7BB">
+            <wp:extent cx="5286375" cy="3514725"/>
+            <wp:effectExtent l="0" t="0" r="9525" b="9525"/>
             <wp:docPr id="1" name="Picture 1"/>
             <wp:cNvGraphicFramePr>
               <a:graphicFrameLocks xmlns:a="http://schemas.openxmlformats.org/drawingml/2006/main" noChangeAspect="1"/>
@@ -824,7 +962,7 @@
                     <pic:cNvPicPr/>
                   </pic:nvPicPr>
                   <pic:blipFill>
-                    <a:blip r:embed="rId7"/>
+                    <a:blip r:embed="rId8"/>
                     <a:stretch>
                       <a:fillRect/>
                     </a:stretch>
@@ -832,7 +970,7 @@
                   <pic:spPr>
                     <a:xfrm>
                       <a:off x="0" y="0"/>
-                      <a:ext cx="5829300" cy="5000625"/>
+                      <a:ext cx="5286375" cy="3514725"/>
                     </a:xfrm>
                     <a:prstGeom prst="rect">
                       <a:avLst/>
@@ -847,12 +985,269 @@
     </w:p>
     <w:p>
       <w:pPr>
-        <w:rPr>
-          <w:b/>
-          <w:bCs/>
-        </w:rPr>
-      </w:pPr>
-    </w:p>
+        <w:pStyle w:val="ListParagraph"/>
+        <w:numPr>
+          <w:ilvl w:val="0"/>
+          <w:numId w:val="3"/>
+        </w:numPr>
+      </w:pPr>
+      <w:r>
+        <w:t xml:space="preserve">Three tables were created using  </w:t>
+      </w:r>
+      <w:hyperlink r:id="rId9" w:history="1">
+        <w:r>
+          <w:rPr>
+            <w:rStyle w:val="Hyperlink"/>
+          </w:rPr>
+          <w:t>these</w:t>
+        </w:r>
+      </w:hyperlink>
+      <w:r>
+        <w:t xml:space="preserve"> scripts:</w:t>
+      </w:r>
+    </w:p>
+    <w:p>
+      <w:pPr>
+        <w:pStyle w:val="ListParagraph"/>
+        <w:numPr>
+          <w:ilvl w:val="1"/>
+          <w:numId w:val="3"/>
+        </w:numPr>
+      </w:pPr>
+      <w:r>
+        <w:t>crime_and_incarceration_by_state</w:t>
+      </w:r>
+    </w:p>
+    <w:p>
+      <w:pPr>
+        <w:pStyle w:val="ListParagraph"/>
+        <w:numPr>
+          <w:ilvl w:val="1"/>
+          <w:numId w:val="3"/>
+        </w:numPr>
+      </w:pPr>
+      <w:r>
+        <w:t>under17_data</w:t>
+      </w:r>
+    </w:p>
+    <w:p>
+      <w:pPr>
+        <w:pStyle w:val="ListParagraph"/>
+        <w:numPr>
+          <w:ilvl w:val="1"/>
+          <w:numId w:val="3"/>
+        </w:numPr>
+      </w:pPr>
+      <w:r>
+        <w:t>non_citizen_data</w:t>
+      </w:r>
+    </w:p>
+    <w:p>
+      <w:pPr>
+        <w:pStyle w:val="ListParagraph"/>
+        <w:numPr>
+          <w:ilvl w:val="0"/>
+          <w:numId w:val="3"/>
+        </w:numPr>
+      </w:pPr>
+      <w:r>
+        <w:t xml:space="preserve">Once tables were created, created a database connection to the us_incarceration_db in postgres by using sqlalchemy </w:t>
+      </w:r>
+      <w:r>
+        <w:rPr>
+          <w:b/>
+          <w:bCs/>
+        </w:rPr>
+        <w:t>create_engine</w:t>
+      </w:r>
+      <w:r>
+        <w:t xml:space="preserve"> function.  </w:t>
+      </w:r>
+    </w:p>
+    <w:p>
+      <w:pPr>
+        <w:pStyle w:val="ListParagraph"/>
+        <w:numPr>
+          <w:ilvl w:val="0"/>
+          <w:numId w:val="3"/>
+        </w:numPr>
+      </w:pPr>
+      <w:r>
+        <w:t>Loaded the tables from the following dataframes created in Pandas</w:t>
+      </w:r>
+    </w:p>
+    <w:p>
+      <w:pPr>
+        <w:pStyle w:val="ListParagraph"/>
+        <w:numPr>
+          <w:ilvl w:val="1"/>
+          <w:numId w:val="3"/>
+        </w:numPr>
+      </w:pPr>
+      <w:r>
+        <w:t>crime_and_incarceration_by_state</w:t>
+      </w:r>
+      <w:r>
+        <w:t xml:space="preserve"> (</w:t>
+      </w:r>
+      <w:r>
+        <w:t>incarceration_transformed</w:t>
+      </w:r>
+      <w:r>
+        <w:t xml:space="preserve"> dataframe)</w:t>
+      </w:r>
+    </w:p>
+    <w:p>
+      <w:pPr>
+        <w:pStyle w:val="ListParagraph"/>
+        <w:numPr>
+          <w:ilvl w:val="1"/>
+          <w:numId w:val="3"/>
+        </w:numPr>
+      </w:pPr>
+      <w:r>
+        <w:t>under17_data</w:t>
+      </w:r>
+      <w:r>
+        <w:t xml:space="preserve"> (</w:t>
+      </w:r>
+      <w:r>
+        <w:t>lessthan18_df_transformed</w:t>
+      </w:r>
+      <w:r>
+        <w:t xml:space="preserve"> dataframe)</w:t>
+      </w:r>
+    </w:p>
+    <w:p>
+      <w:pPr>
+        <w:pStyle w:val="ListParagraph"/>
+        <w:numPr>
+          <w:ilvl w:val="1"/>
+          <w:numId w:val="3"/>
+        </w:numPr>
+      </w:pPr>
+      <w:r>
+        <w:t>non_citizen_data</w:t>
+      </w:r>
+      <w:r>
+        <w:t xml:space="preserve"> (</w:t>
+      </w:r>
+      <w:r>
+        <w:t>noncitizen_df_transformed</w:t>
+      </w:r>
+      <w:r>
+        <w:t xml:space="preserve"> dataframe)</w:t>
+      </w:r>
+    </w:p>
+    <w:p>
+      <w:pPr>
+        <w:pStyle w:val="ListParagraph"/>
+        <w:numPr>
+          <w:ilvl w:val="0"/>
+          <w:numId w:val="3"/>
+        </w:numPr>
+      </w:pPr>
+      <w:r>
+        <w:t>Completed a data check and p</w:t>
+      </w:r>
+      <w:r>
+        <w:t xml:space="preserve">ulled counts of all 3 tables to make sure that </w:t>
+      </w:r>
+      <w:r>
+        <w:t xml:space="preserve">all </w:t>
+      </w:r>
+      <w:r>
+        <w:t>data was loaded:</w:t>
+      </w:r>
+    </w:p>
+    <w:p>
+      <w:pPr>
+        <w:pStyle w:val="ListParagraph"/>
+      </w:pPr>
+    </w:p>
+    <w:p>
+      <w:pPr>
+        <w:pStyle w:val="ListParagraph"/>
+      </w:pPr>
+      <w:r>
+        <w:t>select count(*)</w:t>
+      </w:r>
+    </w:p>
+    <w:p>
+      <w:pPr>
+        <w:pStyle w:val="ListParagraph"/>
+      </w:pPr>
+      <w:r>
+        <w:t>from crime_and_incarceration_by_state;</w:t>
+      </w:r>
+    </w:p>
+    <w:p>
+      <w:pPr>
+        <w:pStyle w:val="ListParagraph"/>
+      </w:pPr>
+      <w:r>
+        <w:t>--816 rows</w:t>
+      </w:r>
+    </w:p>
+    <w:p>
+      <w:pPr>
+        <w:pStyle w:val="ListParagraph"/>
+      </w:pPr>
+    </w:p>
+    <w:p>
+      <w:pPr>
+        <w:pStyle w:val="ListParagraph"/>
+      </w:pPr>
+      <w:r>
+        <w:t>select count(*)</w:t>
+      </w:r>
+    </w:p>
+    <w:p>
+      <w:pPr>
+        <w:pStyle w:val="ListParagraph"/>
+      </w:pPr>
+      <w:r>
+        <w:t>from under17_data;</w:t>
+      </w:r>
+    </w:p>
+    <w:p>
+      <w:pPr>
+        <w:pStyle w:val="ListParagraph"/>
+      </w:pPr>
+      <w:r>
+        <w:t>--832 rows</w:t>
+      </w:r>
+    </w:p>
+    <w:p>
+      <w:pPr>
+        <w:pStyle w:val="ListParagraph"/>
+      </w:pPr>
+    </w:p>
+    <w:p>
+      <w:pPr>
+        <w:pStyle w:val="ListParagraph"/>
+      </w:pPr>
+      <w:r>
+        <w:t>select count(*)</w:t>
+      </w:r>
+    </w:p>
+    <w:p>
+      <w:pPr>
+        <w:pStyle w:val="ListParagraph"/>
+      </w:pPr>
+      <w:r>
+        <w:t>from non_citizen_data;</w:t>
+      </w:r>
+    </w:p>
+    <w:p>
+      <w:pPr>
+        <w:pStyle w:val="ListParagraph"/>
+      </w:pPr>
+      <w:r>
+        <w:t>--832 rows</w:t>
+      </w:r>
+    </w:p>
+    <w:p/>
     <w:sectPr>
       <w:pgSz w:w="12240" w:h="15840"/>
       <w:pgMar w:top="1440" w:right="1440" w:bottom="1440" w:left="1440" w:header="720" w:footer="720" w:gutter="0"/>
@@ -868,7 +1263,7 @@
   <w:abstractNum w:abstractNumId="0" w15:restartNumberingAfterBreak="0">
     <w:nsid w:val="0948361C"/>
     <w:multiLevelType w:val="hybridMultilevel"/>
-    <w:tmpl w:val="3662CE20"/>
+    <w:tmpl w:val="C4127EF8"/>
     <w:lvl w:ilvl="0" w:tplc="0409000F">
       <w:start w:val="1"/>
       <w:numFmt w:val="decimal"/>
@@ -881,7 +1276,7 @@
         <w:rFonts w:hint="default"/>
       </w:rPr>
     </w:lvl>
-    <w:lvl w:ilvl="1" w:tplc="04090019" w:tentative="1">
+    <w:lvl w:ilvl="1" w:tplc="04090019">
       <w:start w:val="1"/>
       <w:numFmt w:val="lowerLetter"/>
       <w:lvlText w:val="%2."/>
@@ -1291,6 +1686,7 @@
     <w:lsdException w:name="HTML Sample" w:semiHidden="1" w:unhideWhenUsed="1"/>
     <w:lsdException w:name="HTML Typewriter" w:semiHidden="1" w:unhideWhenUsed="1"/>
     <w:lsdException w:name="HTML Variable" w:semiHidden="1" w:unhideWhenUsed="1"/>
+    <w:lsdException w:name="Normal Table" w:semiHidden="1" w:unhideWhenUsed="1"/>
     <w:lsdException w:name="annotation subject" w:semiHidden="1" w:unhideWhenUsed="1"/>
     <w:lsdException w:name="No List" w:semiHidden="1" w:unhideWhenUsed="1"/>
     <w:lsdException w:name="Outline List 1" w:semiHidden="1" w:unhideWhenUsed="1"/>
@@ -1337,8 +1733,10 @@
     <w:lsdException w:name="Table Subtle 2" w:semiHidden="1" w:unhideWhenUsed="1"/>
     <w:lsdException w:name="Table Web 1" w:semiHidden="1" w:unhideWhenUsed="1"/>
     <w:lsdException w:name="Table Web 2" w:semiHidden="1" w:unhideWhenUsed="1"/>
+    <w:lsdException w:name="Table Web 3" w:semiHidden="1" w:unhideWhenUsed="1"/>
     <w:lsdException w:name="Balloon Text" w:semiHidden="1" w:unhideWhenUsed="1"/>
     <w:lsdException w:name="Table Grid" w:uiPriority="39"/>
+    <w:lsdException w:name="Table Theme" w:semiHidden="1" w:unhideWhenUsed="1"/>
     <w:lsdException w:name="Placeholder Text" w:semiHidden="1"/>
     <w:lsdException w:name="No Spacing" w:uiPriority="1" w:qFormat="1"/>
     <w:lsdException w:name="Light Shading" w:uiPriority="60"/>

</xml_diff>